<commit_message>
02. Business Logic (150 points)
</commit_message>
<xml_diff>
--- a/Exam Exercises/06. OOP Exam 11 December 2021/Problem_Description.docx
+++ b/Exam Exercises/06. OOP Exam 11 December 2021/Problem_Description.docx
@@ -2082,6 +2082,7 @@
         <w:rPr>
           <w:b/>
           <w:noProof/>
+          <w:highlight w:val="yellow"/>
         </w:rPr>
         <w:t xml:space="preserve">Can </w:t>
       </w:r>
@@ -2089,6 +2090,7 @@
         <w:rPr>
           <w:b/>
           <w:noProof/>
+          <w:highlight w:val="yellow"/>
         </w:rPr>
         <w:t xml:space="preserve">train only in a </w:t>
       </w:r>
@@ -2097,6 +2099,7 @@
           <w:rFonts w:ascii="Consolas" w:hAnsi="Consolas"/>
           <w:b/>
           <w:noProof/>
+          <w:highlight w:val="yellow"/>
         </w:rPr>
         <w:t>BoxingGym</w:t>
       </w:r>
@@ -2104,6 +2107,7 @@
         <w:rPr>
           <w:b/>
           <w:noProof/>
+          <w:highlight w:val="yellow"/>
         </w:rPr>
         <w:t>.</w:t>
       </w:r>
@@ -3924,12 +3928,14 @@
         <w:jc w:val="both"/>
         <w:rPr>
           <w:noProof/>
-        </w:rPr>
-      </w:pPr>
-      <w:r>
-        <w:rPr>
-          <w:bCs/>
-          <w:noProof/>
+          <w:highlight w:val="yellow"/>
+        </w:rPr>
+      </w:pPr>
+      <w:r>
+        <w:rPr>
+          <w:bCs/>
+          <w:noProof/>
+          <w:highlight w:val="yellow"/>
         </w:rPr>
         <w:t>All names are unique</w:t>
       </w:r>
@@ -7514,19 +7520,28 @@
         <w:rPr>
           <w:noProof/>
         </w:rPr>
-        <w:t xml:space="preserve"> The </w:t>
-      </w:r>
-      <w:r>
-        <w:rPr>
-          <w:rFonts w:ascii="Consolas" w:hAnsi="Consolas"/>
-          <w:b/>
-          <w:noProof/>
+        <w:t xml:space="preserve"> </w:t>
+      </w:r>
+      <w:r>
+        <w:rPr>
+          <w:noProof/>
+          <w:highlight w:val="yellow"/>
+        </w:rPr>
+        <w:t xml:space="preserve">The </w:t>
+      </w:r>
+      <w:r>
+        <w:rPr>
+          <w:rFonts w:ascii="Consolas" w:hAnsi="Consolas"/>
+          <w:b/>
+          <w:noProof/>
+          <w:highlight w:val="yellow"/>
         </w:rPr>
         <w:t>Gym</w:t>
       </w:r>
       <w:r>
         <w:rPr>
           <w:noProof/>
+          <w:highlight w:val="yellow"/>
         </w:rPr>
         <w:t xml:space="preserve"> </w:t>
       </w:r>
@@ -7534,12 +7549,14 @@
         <w:rPr>
           <w:b/>
           <w:noProof/>
+          <w:highlight w:val="yellow"/>
         </w:rPr>
         <w:t>name</w:t>
       </w:r>
       <w:r>
         <w:rPr>
           <w:noProof/>
+          <w:highlight w:val="yellow"/>
         </w:rPr>
         <w:t xml:space="preserve"> passed to the methods will </w:t>
       </w:r>
@@ -7547,12 +7564,14 @@
         <w:rPr>
           <w:b/>
           <w:noProof/>
+          <w:highlight w:val="yellow"/>
         </w:rPr>
         <w:t>always</w:t>
       </w:r>
       <w:r>
         <w:rPr>
           <w:noProof/>
+          <w:highlight w:val="yellow"/>
         </w:rPr>
         <w:t xml:space="preserve"> be </w:t>
       </w:r>
@@ -7560,12 +7579,14 @@
         <w:rPr>
           <w:b/>
           <w:noProof/>
+          <w:highlight w:val="yellow"/>
         </w:rPr>
         <w:t>valid</w:t>
       </w:r>
       <w:r>
         <w:rPr>
           <w:noProof/>
+          <w:highlight w:val="yellow"/>
         </w:rPr>
         <w:t>!</w:t>
       </w:r>

</xml_diff>